<commit_message>
[FIX]: Fix improve plan template
SSPM-65 Done.
</commit_message>
<xml_diff>
--- a/attachments/templateImproveActions.docx
+++ b/attachments/templateImproveActions.docx
@@ -339,7 +339,7 @@
                 <w:sz w:val="20"/>
                 <w:szCs w:val="20"/>
               </w:rPr>
-              <w:t xml:space="preserve">#foreach( ${item} in ${improveActions} )${item.description} </w:t>
+              <w:t xml:space="preserve">#foreach(${item} in ${improveActions})${item.description} </w:t>
             </w:r>
           </w:p>
           <w:p>
@@ -412,7 +412,7 @@
                 <w:sz w:val="20"/>
                 <w:szCs w:val="20"/>
               </w:rPr>
-              <w:t xml:space="preserve">#foreach ( ${item} in ${improveActions} ) #if( ${item.completed} == true )COMPLETADO #else NO COMPLETADA </w:t>
+              <w:t xml:space="preserve">#foreach(${item} in ${improveActions})#if(${item.completed} == true)Completado #else No Completada </w:t>
             </w:r>
           </w:p>
           <w:p>
@@ -444,39 +444,7 @@
                 <w:sz w:val="20"/>
                 <w:szCs w:val="20"/>
               </w:rPr>
-              <w:t>#end</w:t>
-            </w:r>
-          </w:p>
-          <w:p>
-            <w:pPr>
-              <w:pStyle w:val="Textopreformateado"/>
-              <w:spacing w:before="114" w:after="114"/>
-              <w:jc w:val="left"/>
-              <w:rPr>
-                <w:b/>
-                <w:b/>
-                <w:i w:val="false"/>
-                <w:i w:val="false"/>
-                <w:caps w:val="false"/>
-                <w:smallCaps w:val="false"/>
-                <w:color w:val="000000"/>
-                <w:spacing w:val="0"/>
-                <w:sz w:val="20"/>
-                <w:szCs w:val="20"/>
-              </w:rPr>
-            </w:pPr>
-            <w:r>
-              <w:rPr>
-                <w:b/>
-                <w:i w:val="false"/>
-                <w:caps w:val="false"/>
-                <w:smallCaps w:val="false"/>
-                <w:color w:val="000000"/>
-                <w:spacing w:val="0"/>
-                <w:sz w:val="20"/>
-                <w:szCs w:val="20"/>
-              </w:rPr>
-              <w:t>#end</w:t>
+              <w:t>#end #end</w:t>
             </w:r>
           </w:p>
         </w:tc>
@@ -543,7 +511,7 @@
         <w:docPartGallery w:val="Page Numbers (Bottom of Page)"/>
         <w:docPartUnique w:val="true"/>
       </w:docPartObj>
-      <w:id w:val="1224778977"/>
+      <w:id w:val="1152501008"/>
     </w:sdtPr>
     <w:sdtContent>
       <w:p>

</xml_diff>

<commit_message>
[FIX]: set new improve plan template.
</commit_message>
<xml_diff>
--- a/attachments/templateImproveActions.docx
+++ b/attachments/templateImproveActions.docx
@@ -339,7 +339,7 @@
                 <w:sz w:val="20"/>
                 <w:szCs w:val="20"/>
               </w:rPr>
-              <w:t xml:space="preserve">#foreach(${item} in ${improveActions})${item.description} </w:t>
+              <w:t xml:space="preserve">#foreach( ${item} in ${descriptions} )${item} </w:t>
             </w:r>
           </w:p>
           <w:p>
@@ -412,7 +412,7 @@
                 <w:sz w:val="20"/>
                 <w:szCs w:val="20"/>
               </w:rPr>
-              <w:t xml:space="preserve">#foreach(${item} in ${improveActions})#if(${item.completed} == true)Completado #else No Completada </w:t>
+              <w:t xml:space="preserve">#foreach( ${item} in ${states} )${item} </w:t>
             </w:r>
           </w:p>
           <w:p>
@@ -444,7 +444,7 @@
                 <w:sz w:val="20"/>
                 <w:szCs w:val="20"/>
               </w:rPr>
-              <w:t>#end #end</w:t>
+              <w:t>#end</w:t>
             </w:r>
           </w:p>
         </w:tc>
@@ -511,7 +511,7 @@
         <w:docPartGallery w:val="Page Numbers (Bottom of Page)"/>
         <w:docPartUnique w:val="true"/>
       </w:docPartObj>
-      <w:id w:val="1152501008"/>
+      <w:id w:val="558949054"/>
     </w:sdtPr>
     <w:sdtContent>
       <w:p>

</xml_diff>

<commit_message>
[FIX]: new templates to fix tables in pdf attachments.
</commit_message>
<xml_diff>
--- a/attachments/templateImproveActions.docx
+++ b/attachments/templateImproveActions.docx
@@ -221,95 +221,82 @@
           <w:tcPr>
             <w:tcW w:w="10890" w:type="dxa"/>
             <w:tcBorders>
-              <w:top w:val="single" w:sz="4" w:space="0" w:color="000000"/>
+              <w:bottom w:val="single" w:sz="4" w:space="0" w:color="000000"/>
             </w:tcBorders>
-            <w:shd w:fill="EEEEEE" w:val="clear"/>
             <w:vAlign w:val="center"/>
           </w:tcPr>
+          <w:tbl>
+            <w:tblPr>
+              <w:tblW w:w="10780" w:type="dxa"/>
+              <w:jc w:val="left"/>
+              <w:tblInd w:w="55" w:type="dxa"/>
+              <w:tblCellMar>
+                <w:top w:w="55" w:type="dxa"/>
+                <w:left w:w="55" w:type="dxa"/>
+                <w:bottom w:w="55" w:type="dxa"/>
+                <w:right w:w="55" w:type="dxa"/>
+              </w:tblCellMar>
+            </w:tblPr>
+            <w:tblGrid>
+              <w:gridCol w:w="10780"/>
+            </w:tblGrid>
+            <w:tr>
+              <w:trPr/>
+              <w:tc>
+                <w:tcPr>
+                  <w:tcW w:w="10780" w:type="dxa"/>
+                  <w:tcBorders>
+                    <w:top w:val="single" w:sz="4" w:space="0" w:color="000000"/>
+                    <w:bottom w:val="single" w:sz="4" w:space="0" w:color="000000"/>
+                  </w:tcBorders>
+                  <w:shd w:fill="EEEEEE" w:val="clear"/>
+                </w:tcPr>
+                <w:p>
+                  <w:pPr>
+                    <w:pStyle w:val="Textopreformateado"/>
+                    <w:spacing w:before="114" w:after="114"/>
+                    <w:jc w:val="center"/>
+                    <w:rPr/>
+                  </w:pPr>
+                  <w:r>
+                    <w:rPr>
+                      <w:b/>
+                      <w:i w:val="false"/>
+                      <w:caps w:val="false"/>
+                      <w:smallCaps w:val="false"/>
+                      <w:color w:val="000000"/>
+                      <w:spacing w:val="0"/>
+                      <w:sz w:val="20"/>
+                      <w:szCs w:val="20"/>
+                    </w:rPr>
+                    <w:t>ACCIÓN DE MEJORA</w:t>
+                  </w:r>
+                </w:p>
+              </w:tc>
+            </w:tr>
+          </w:tbl>
           <w:p>
             <w:pPr>
               <w:pStyle w:val="Textopreformateado"/>
               <w:spacing w:before="114" w:after="114"/>
               <w:jc w:val="center"/>
               <w:rPr>
-                <w:rFonts w:ascii="Liberation Mono" w:hAnsi="Liberation Mono" w:eastAsia="Liberation Mono" w:cs="Liberation Mono"/>
                 <w:b/>
                 <w:b/>
-                <w:bCs/>
+                <w:i w:val="false"/>
+                <w:i w:val="false"/>
+                <w:caps w:val="false"/>
+                <w:smallCaps w:val="false"/>
                 <w:color w:val="000000"/>
-                <w:kern w:val="0"/>
+                <w:spacing w:val="0"/>
                 <w:sz w:val="20"/>
                 <w:szCs w:val="20"/>
-                <w:lang w:val="es-EC" w:eastAsia="en-US" w:bidi="ar-SA"/>
               </w:rPr>
             </w:pPr>
             <w:r>
-              <w:rPr>
-                <w:rFonts w:eastAsia="Liberation Mono" w:cs="Liberation Mono"/>
-                <w:b/>
-                <w:bCs/>
-                <w:color w:val="000000"/>
-                <w:kern w:val="0"/>
-                <w:sz w:val="20"/>
-                <w:szCs w:val="20"/>
-                <w:lang w:val="es-EC" w:eastAsia="en-US" w:bidi="ar-SA"/>
-              </w:rPr>
-              <w:t>ACCIÓN DE MEJORA</w:t>
+              <w:rPr/>
             </w:r>
           </w:p>
-        </w:tc>
-        <w:tc>
-          <w:tcPr>
-            <w:tcW w:w="3113" w:type="dxa"/>
-            <w:tcBorders>
-              <w:top w:val="single" w:sz="4" w:space="0" w:color="000000"/>
-            </w:tcBorders>
-            <w:shd w:fill="EEEEEE" w:val="clear"/>
-            <w:vAlign w:val="center"/>
-          </w:tcPr>
-          <w:p>
-            <w:pPr>
-              <w:pStyle w:val="Textopreformateado"/>
-              <w:spacing w:before="114" w:after="114"/>
-              <w:jc w:val="center"/>
-              <w:rPr>
-                <w:rFonts w:ascii="Liberation Mono" w:hAnsi="Liberation Mono" w:eastAsia="Liberation Mono" w:cs="Liberation Mono"/>
-                <w:b/>
-                <w:b/>
-                <w:bCs/>
-                <w:color w:val="000000"/>
-                <w:kern w:val="0"/>
-                <w:sz w:val="20"/>
-                <w:szCs w:val="20"/>
-                <w:lang w:val="es-EC" w:eastAsia="en-US" w:bidi="ar-SA"/>
-              </w:rPr>
-            </w:pPr>
-            <w:r>
-              <w:rPr>
-                <w:rFonts w:eastAsia="Liberation Mono" w:cs="Liberation Mono"/>
-                <w:b/>
-                <w:bCs/>
-                <w:color w:val="000000"/>
-                <w:kern w:val="0"/>
-                <w:sz w:val="20"/>
-                <w:szCs w:val="20"/>
-                <w:lang w:val="es-EC" w:eastAsia="en-US" w:bidi="ar-SA"/>
-              </w:rPr>
-              <w:t>COMPLETADA</w:t>
-            </w:r>
-          </w:p>
-        </w:tc>
-      </w:tr>
-      <w:tr>
-        <w:trPr/>
-        <w:tc>
-          <w:tcPr>
-            <w:tcW w:w="10890" w:type="dxa"/>
-            <w:tcBorders>
-              <w:top w:val="single" w:sz="4" w:space="0" w:color="000000"/>
-            </w:tcBorders>
-            <w:vAlign w:val="center"/>
-          </w:tcPr>
           <w:p>
             <w:pPr>
               <w:pStyle w:val="Textopreformateado"/>
@@ -379,10 +366,82 @@
           <w:tcPr>
             <w:tcW w:w="3113" w:type="dxa"/>
             <w:tcBorders>
-              <w:top w:val="single" w:sz="4" w:space="0" w:color="000000"/>
+              <w:bottom w:val="single" w:sz="4" w:space="0" w:color="000000"/>
             </w:tcBorders>
             <w:vAlign w:val="center"/>
           </w:tcPr>
+          <w:tbl>
+            <w:tblPr>
+              <w:tblW w:w="3004" w:type="dxa"/>
+              <w:jc w:val="left"/>
+              <w:tblInd w:w="0" w:type="dxa"/>
+              <w:tblCellMar>
+                <w:top w:w="55" w:type="dxa"/>
+                <w:left w:w="55" w:type="dxa"/>
+                <w:bottom w:w="55" w:type="dxa"/>
+                <w:right w:w="55" w:type="dxa"/>
+              </w:tblCellMar>
+            </w:tblPr>
+            <w:tblGrid>
+              <w:gridCol w:w="3004"/>
+            </w:tblGrid>
+            <w:tr>
+              <w:trPr/>
+              <w:tc>
+                <w:tcPr>
+                  <w:tcW w:w="3004" w:type="dxa"/>
+                  <w:tcBorders>
+                    <w:top w:val="single" w:sz="4" w:space="0" w:color="000000"/>
+                    <w:bottom w:val="single" w:sz="4" w:space="0" w:color="000000"/>
+                  </w:tcBorders>
+                  <w:shd w:fill="EEEEEE" w:val="clear"/>
+                </w:tcPr>
+                <w:p>
+                  <w:pPr>
+                    <w:pStyle w:val="Textopreformateado"/>
+                    <w:spacing w:before="114" w:after="114"/>
+                    <w:jc w:val="center"/>
+                    <w:rPr/>
+                  </w:pPr>
+                  <w:r>
+                    <w:rPr>
+                      <w:b/>
+                      <w:i w:val="false"/>
+                      <w:caps w:val="false"/>
+                      <w:smallCaps w:val="false"/>
+                      <w:color w:val="000000"/>
+                      <w:spacing w:val="0"/>
+                      <w:sz w:val="20"/>
+                      <w:szCs w:val="20"/>
+                    </w:rPr>
+                    <w:t>COMPLETADA</w:t>
+                  </w:r>
+                </w:p>
+              </w:tc>
+            </w:tr>
+          </w:tbl>
+          <w:p>
+            <w:pPr>
+              <w:pStyle w:val="Textopreformateado"/>
+              <w:spacing w:before="114" w:after="114"/>
+              <w:jc w:val="center"/>
+              <w:rPr>
+                <w:b/>
+                <w:b/>
+                <w:i w:val="false"/>
+                <w:i w:val="false"/>
+                <w:caps w:val="false"/>
+                <w:smallCaps w:val="false"/>
+                <w:color w:val="000000"/>
+                <w:spacing w:val="0"/>
+                <w:sz w:val="20"/>
+                <w:szCs w:val="20"/>
+              </w:rPr>
+            </w:pPr>
+            <w:r>
+              <w:rPr/>
+            </w:r>
+          </w:p>
           <w:p>
             <w:pPr>
               <w:pStyle w:val="Textopreformateado"/>
@@ -511,7 +570,7 @@
         <w:docPartGallery w:val="Page Numbers (Bottom of Page)"/>
         <w:docPartUnique w:val="true"/>
       </w:docPartObj>
-      <w:id w:val="558949054"/>
+      <w:id w:val="1238077487"/>
     </w:sdtPr>
     <w:sdtContent>
       <w:p>

</xml_diff>